<commit_message>
add doc and gif to git
</commit_message>
<xml_diff>
--- a/docs/manual _2016.05.31.docx
+++ b/docs/manual _2016.05.31.docx
@@ -6,6 +6,8 @@
       <w:pPr>
         <w:jc w:val="right"/>
       </w:pPr>
+      <w:bookmarkStart w:id="0" w:name="_GoBack"/>
+      <w:bookmarkEnd w:id="0"/>
       <w:r>
         <w:t>Barcelona, 18</w:t>
       </w:r>
@@ -105,6 +107,13 @@
     </w:p>
     <w:sdt>
       <w:sdtPr>
+        <w:rPr>
+          <w:rFonts w:ascii="Calibri" w:eastAsia="Calibri" w:hAnsi="Calibri" w:cs="Times New Roman"/>
+          <w:color w:val="auto"/>
+          <w:sz w:val="22"/>
+          <w:szCs w:val="22"/>
+          <w:lang w:val="en-GB"/>
+        </w:rPr>
         <w:id w:val="-276484378"/>
         <w:docPartObj>
           <w:docPartGallery w:val="Table of Contents"/>
@@ -113,14 +122,9 @@
       </w:sdtPr>
       <w:sdtEndPr>
         <w:rPr>
-          <w:rFonts w:ascii="Calibri" w:eastAsia="Calibri" w:hAnsi="Calibri" w:cs="Times New Roman"/>
           <w:b/>
           <w:bCs/>
           <w:noProof/>
-          <w:color w:val="auto"/>
-          <w:sz w:val="22"/>
-          <w:szCs w:val="22"/>
-          <w:lang w:val="en-GB"/>
         </w:rPr>
       </w:sdtEndPr>
       <w:sdtContent>
@@ -131,8 +135,6 @@
           <w:r>
             <w:t>Table of Contents</w:t>
           </w:r>
-          <w:bookmarkStart w:id="0" w:name="_GoBack"/>
-          <w:bookmarkEnd w:id="0"/>
         </w:p>
         <w:p>
           <w:pPr>
@@ -2213,7 +2215,7 @@
         </w:rPr>
         <w:lastRenderedPageBreak/>
         <w:drawing>
-          <wp:inline distT="0" distB="0" distL="0" distR="0" wp14:anchorId="64A11647" wp14:editId="12E080BB">
+          <wp:inline distT="0" distB="0" distL="0" distR="0" wp14:anchorId="12AD4FF0" wp14:editId="1DE05533">
             <wp:extent cx="4104005" cy="5192395"/>
             <wp:effectExtent l="0" t="0" r="0" b="0"/>
             <wp:docPr id="8" name="Picture 1"/>
@@ -2533,7 +2535,7 @@
           <w:lang w:eastAsia="en-GB"/>
         </w:rPr>
         <w:drawing>
-          <wp:inline distT="0" distB="0" distL="0" distR="0" wp14:anchorId="49B73EBB" wp14:editId="15EE59A3">
+          <wp:inline distT="0" distB="0" distL="0" distR="0" wp14:anchorId="4231430B" wp14:editId="76E5DBB4">
             <wp:extent cx="1655445" cy="788035"/>
             <wp:effectExtent l="0" t="0" r="0" b="0"/>
             <wp:docPr id="2" name="Picture 1"/>
@@ -2710,7 +2712,7 @@
           <w:lang w:eastAsia="en-GB"/>
         </w:rPr>
         <w:drawing>
-          <wp:inline distT="0" distB="0" distL="0" distR="0" wp14:anchorId="73F1838D" wp14:editId="1350A10D">
+          <wp:inline distT="0" distB="0" distL="0" distR="0" wp14:anchorId="6B2A7901" wp14:editId="57711BDD">
             <wp:extent cx="5607050" cy="2858770"/>
             <wp:effectExtent l="0" t="0" r="0" b="0"/>
             <wp:docPr id="3" name="Picture 1"/>
@@ -3085,12 +3087,12 @@
         <w:rPr>
           <w:rStyle w:val="QuoteChar"/>
         </w:rPr>
+        <w:instrText xml:space="preserve"> \* MERGEFORMAT </w:instrText>
       </w:r>
       <w:r>
         <w:rPr>
           <w:rStyle w:val="QuoteChar"/>
         </w:rPr>
-        <w:instrText xml:space="preserve"> \* MERGEFORMAT </w:instrText>
       </w:r>
       <w:r>
         <w:rPr>
@@ -5022,7 +5024,7 @@
         <w:bCs/>
         <w:noProof/>
       </w:rPr>
-      <w:t>1</w:t>
+      <w:t>10</w:t>
     </w:r>
     <w:r>
       <w:rPr>
@@ -6571,7 +6573,7 @@
 </file>
 
 <file path=customXml/itemProps1.xml><?xml version="1.0" encoding="utf-8"?>
-<ds:datastoreItem xmlns:ds="http://schemas.openxmlformats.org/officeDocument/2006/customXml" ds:itemID="{62BA52A7-79E1-4873-B41B-3B8BD94768DC}">
+<ds:datastoreItem xmlns:ds="http://schemas.openxmlformats.org/officeDocument/2006/customXml" ds:itemID="{938B80C7-855E-43E2-B8A5-027A4F7C5E9E}">
   <ds:schemaRefs>
     <ds:schemaRef ds:uri="http://schemas.openxmlformats.org/officeDocument/2006/bibliography"/>
   </ds:schemaRefs>

</xml_diff>